<commit_message>
Most of the product functions I think. I will merge it into the SRS in 24 hours. Please push any modifications on this and the SRS before that.
</commit_message>
<xml_diff>
--- a/Documents/2_2_Product_Functions.docx
+++ b/Documents/2_2_Product_Functions.docx
@@ -10,7 +10,7 @@
           <w:numId w:val="2"/>
         </w:numPr>
         <w:rPr>
-          <w:rFonts w:eastAsiaTheme="minorEastAsia" w:hint="eastAsia"/>
+          <w:rFonts w:eastAsiaTheme="minorEastAsia"/>
           <w:lang w:eastAsia="zh-CN"/>
         </w:rPr>
       </w:pPr>
@@ -34,7 +34,6 @@
         </w:numPr>
         <w:ind w:firstLineChars="0"/>
         <w:rPr>
-          <w:rFonts w:hint="eastAsia"/>
           <w:b/>
         </w:rPr>
       </w:pPr>
@@ -55,7 +54,6 @@
         </w:numPr>
         <w:ind w:firstLineChars="0"/>
         <w:rPr>
-          <w:rFonts w:hint="eastAsia"/>
           <w:b/>
         </w:rPr>
       </w:pPr>
@@ -75,9 +73,6 @@
           <w:numId w:val="2"/>
         </w:numPr>
         <w:ind w:firstLineChars="0"/>
-        <w:rPr>
-          <w:rFonts w:hint="eastAsia"/>
-        </w:rPr>
       </w:pPr>
       <w:r>
         <w:rPr>
@@ -94,9 +89,6 @@
           <w:numId w:val="2"/>
         </w:numPr>
         <w:ind w:firstLineChars="0"/>
-        <w:rPr>
-          <w:rFonts w:hint="eastAsia"/>
-        </w:rPr>
       </w:pPr>
       <w:r>
         <w:rPr>
@@ -113,9 +105,6 @@
           <w:numId w:val="2"/>
         </w:numPr>
         <w:ind w:firstLineChars="0"/>
-        <w:rPr>
-          <w:rFonts w:hint="eastAsia"/>
-        </w:rPr>
       </w:pPr>
       <w:r>
         <w:rPr>
@@ -132,9 +121,6 @@
           <w:numId w:val="2"/>
         </w:numPr>
         <w:ind w:firstLineChars="0"/>
-        <w:rPr>
-          <w:rFonts w:hint="eastAsia"/>
-        </w:rPr>
       </w:pPr>
       <w:r>
         <w:rPr>
@@ -152,7 +138,6 @@
         </w:numPr>
         <w:ind w:firstLineChars="0"/>
         <w:rPr>
-          <w:rFonts w:hint="eastAsia"/>
           <w:b/>
         </w:rPr>
       </w:pPr>
@@ -172,9 +157,6 @@
           <w:numId w:val="2"/>
         </w:numPr>
         <w:ind w:firstLineChars="0"/>
-        <w:rPr>
-          <w:rFonts w:hint="eastAsia"/>
-        </w:rPr>
       </w:pPr>
       <w:r>
         <w:rPr>
@@ -197,9 +179,6 @@
           <w:numId w:val="2"/>
         </w:numPr>
         <w:ind w:firstLineChars="0"/>
-        <w:rPr>
-          <w:rFonts w:hint="eastAsia"/>
-        </w:rPr>
       </w:pPr>
       <w:r>
         <w:rPr>
@@ -228,9 +207,6 @@
           <w:numId w:val="2"/>
         </w:numPr>
         <w:ind w:firstLineChars="0"/>
-        <w:rPr>
-          <w:rFonts w:hint="eastAsia"/>
-        </w:rPr>
       </w:pPr>
       <w:r>
         <w:rPr>
@@ -256,9 +232,6 @@
           <w:numId w:val="2"/>
         </w:numPr>
         <w:ind w:firstLineChars="0"/>
-        <w:rPr>
-          <w:rFonts w:hint="eastAsia"/>
-        </w:rPr>
       </w:pPr>
       <w:r>
         <w:rPr>
@@ -275,9 +248,6 @@
           <w:numId w:val="2"/>
         </w:numPr>
         <w:ind w:firstLineChars="0"/>
-        <w:rPr>
-          <w:rFonts w:hint="eastAsia"/>
-        </w:rPr>
       </w:pPr>
       <w:r>
         <w:rPr>
@@ -294,9 +264,6 @@
           <w:numId w:val="2"/>
         </w:numPr>
         <w:ind w:firstLineChars="0"/>
-        <w:rPr>
-          <w:rFonts w:hint="eastAsia"/>
-        </w:rPr>
       </w:pPr>
       <w:r>
         <w:rPr>
@@ -319,9 +286,6 @@
           <w:numId w:val="2"/>
         </w:numPr>
         <w:ind w:firstLineChars="0"/>
-        <w:rPr>
-          <w:rFonts w:hint="eastAsia"/>
-        </w:rPr>
       </w:pPr>
       <w:r>
         <w:rPr>
@@ -351,6 +315,12 @@
         <w:rPr>
           <w:rFonts w:hint="eastAsia"/>
         </w:rPr>
+        <w:t xml:space="preserve"> and cars</w:t>
+      </w:r>
+      <w:r>
+        <w:rPr>
+          <w:rFonts w:hint="eastAsia"/>
+        </w:rPr>
         <w:t>, including:</w:t>
       </w:r>
     </w:p>
@@ -362,9 +332,6 @@
           <w:numId w:val="2"/>
         </w:numPr>
         <w:ind w:firstLineChars="0"/>
-        <w:rPr>
-          <w:rFonts w:hint="eastAsia"/>
-        </w:rPr>
       </w:pPr>
       <w:r>
         <w:rPr>
@@ -402,13 +369,26 @@
       <w:pPr>
         <w:pStyle w:val="a3"/>
         <w:numPr>
+          <w:ilvl w:val="5"/>
+          <w:numId w:val="2"/>
+        </w:numPr>
+        <w:ind w:firstLineChars="0"/>
+      </w:pPr>
+      <w:r>
+        <w:rPr>
+          <w:rFonts w:hint="eastAsia"/>
+        </w:rPr>
+        <w:t xml:space="preserve">  Door control commands</w:t>
+      </w:r>
+    </w:p>
+    <w:p>
+      <w:pPr>
+        <w:pStyle w:val="a3"/>
+        <w:numPr>
           <w:ilvl w:val="4"/>
           <w:numId w:val="2"/>
         </w:numPr>
         <w:ind w:firstLineChars="0"/>
-        <w:rPr>
-          <w:rFonts w:hint="eastAsia"/>
-        </w:rPr>
       </w:pPr>
       <w:r>
         <w:rPr>
@@ -425,9 +405,6 @@
           <w:numId w:val="2"/>
         </w:numPr>
         <w:ind w:firstLineChars="0"/>
-        <w:rPr>
-          <w:rFonts w:hint="eastAsia"/>
-        </w:rPr>
       </w:pPr>
       <w:r>
         <w:rPr>
@@ -444,9 +421,6 @@
           <w:numId w:val="2"/>
         </w:numPr>
         <w:ind w:firstLineChars="0"/>
-        <w:rPr>
-          <w:rFonts w:hint="eastAsia"/>
-        </w:rPr>
       </w:pPr>
       <w:r>
         <w:rPr>
@@ -463,9 +437,6 @@
           <w:numId w:val="2"/>
         </w:numPr>
         <w:ind w:firstLineChars="0"/>
-        <w:rPr>
-          <w:rFonts w:hint="eastAsia"/>
-        </w:rPr>
       </w:pPr>
       <w:r>
         <w:rPr>
@@ -482,9 +453,6 @@
           <w:numId w:val="2"/>
         </w:numPr>
         <w:ind w:firstLineChars="0"/>
-        <w:rPr>
-          <w:rFonts w:hint="eastAsia"/>
-        </w:rPr>
       </w:pPr>
       <w:r>
         <w:rPr>
@@ -515,9 +483,6 @@
           <w:numId w:val="2"/>
         </w:numPr>
         <w:ind w:firstLineChars="0"/>
-        <w:rPr>
-          <w:rFonts w:hint="eastAsia"/>
-        </w:rPr>
       </w:pPr>
       <w:r>
         <w:rPr>
@@ -534,9 +499,6 @@
           <w:numId w:val="2"/>
         </w:numPr>
         <w:ind w:firstLineChars="0"/>
-        <w:rPr>
-          <w:rFonts w:hint="eastAsia"/>
-        </w:rPr>
       </w:pPr>
       <w:r>
         <w:rPr>
@@ -553,9 +515,6 @@
           <w:numId w:val="2"/>
         </w:numPr>
         <w:ind w:firstLineChars="0"/>
-        <w:rPr>
-          <w:rFonts w:hint="eastAsia"/>
-        </w:rPr>
       </w:pPr>
       <w:r>
         <w:rPr>
@@ -572,9 +531,6 @@
           <w:numId w:val="2"/>
         </w:numPr>
         <w:ind w:firstLineChars="0"/>
-        <w:rPr>
-          <w:rFonts w:hint="eastAsia"/>
-        </w:rPr>
       </w:pPr>
       <w:r>
         <w:t>Consequence</w:t>
@@ -601,12 +557,75 @@
       </w:pPr>
       <w:r>
         <w:rPr>
+          <w:rFonts w:hint="eastAsia"/>
           <w:b/>
         </w:rPr>
-        <w:t>Autonomous</w:t>
-      </w:r>
-    </w:p>
-    <w:p/>
+        <w:t>Automation</w:t>
+      </w:r>
+    </w:p>
+    <w:p>
+      <w:pPr>
+        <w:pStyle w:val="a3"/>
+        <w:numPr>
+          <w:ilvl w:val="3"/>
+          <w:numId w:val="2"/>
+        </w:numPr>
+        <w:ind w:firstLineChars="0"/>
+        <w:rPr>
+          <w:rFonts w:hint="eastAsia"/>
+        </w:rPr>
+      </w:pPr>
+      <w:r>
+        <w:rPr>
+          <w:rFonts w:hint="eastAsia"/>
+        </w:rPr>
+        <w:t xml:space="preserve">The software shall automatically detect the blocks status before the occupation and ensure the safety </w:t>
+      </w:r>
+      <w:r>
+        <w:rPr>
+          <w:rFonts w:hint="eastAsia"/>
+        </w:rPr>
+        <w:t>of trains.</w:t>
+      </w:r>
+    </w:p>
+    <w:p>
+      <w:pPr>
+        <w:pStyle w:val="a3"/>
+        <w:numPr>
+          <w:ilvl w:val="4"/>
+          <w:numId w:val="2"/>
+        </w:numPr>
+        <w:ind w:firstLineChars="0"/>
+        <w:rPr>
+          <w:rFonts w:hint="eastAsia"/>
+        </w:rPr>
+      </w:pPr>
+      <w:r>
+        <w:rPr>
+          <w:rFonts w:hint="eastAsia"/>
+        </w:rPr>
+        <w:t>The software shall operate the switch to avoid a train running into an occupied block.</w:t>
+      </w:r>
+    </w:p>
+    <w:p>
+      <w:pPr>
+        <w:pStyle w:val="a3"/>
+        <w:numPr>
+          <w:ilvl w:val="4"/>
+          <w:numId w:val="2"/>
+        </w:numPr>
+        <w:ind w:firstLineChars="0"/>
+      </w:pPr>
+      <w:r>
+        <w:t>T</w:t>
+      </w:r>
+      <w:r>
+        <w:rPr>
+          <w:rFonts w:hint="eastAsia"/>
+        </w:rPr>
+        <w:t>he software shall operate the signal light to avoid a train running into an occupied block.</w:t>
+      </w:r>
+    </w:p>
     <w:p/>
     <w:sectPr>
       <w:pgSz w:w="11906" w:h="16838"/>
@@ -640,6 +659,44 @@
     </w:p>
   </w:comment>
 </w:comments>
+</file>
+
+<file path=word/endnotes.xml><?xml version="1.0" encoding="utf-8"?>
+<w:endnotes xmlns:ve="http://schemas.openxmlformats.org/markup-compatibility/2006" xmlns:o="urn:schemas-microsoft-com:office:office" xmlns:r="http://schemas.openxmlformats.org/officeDocument/2006/relationships" xmlns:m="http://schemas.openxmlformats.org/officeDocument/2006/math" xmlns:v="urn:schemas-microsoft-com:vml" xmlns:wp="http://schemas.openxmlformats.org/drawingml/2006/wordprocessingDrawing" xmlns:w10="urn:schemas-microsoft-com:office:word" xmlns:w="http://schemas.openxmlformats.org/wordprocessingml/2006/main" xmlns:wne="http://schemas.microsoft.com/office/word/2006/wordml">
+  <w:endnote w:type="separator" w:id="-1">
+    <w:p>
+      <w:r>
+        <w:separator/>
+      </w:r>
+    </w:p>
+  </w:endnote>
+  <w:endnote w:type="continuationSeparator" w:id="0">
+    <w:p>
+      <w:r>
+        <w:continuationSeparator/>
+      </w:r>
+    </w:p>
+  </w:endnote>
+</w:endnotes>
+</file>
+
+<file path=word/footnotes.xml><?xml version="1.0" encoding="utf-8"?>
+<w:footnotes xmlns:ve="http://schemas.openxmlformats.org/markup-compatibility/2006" xmlns:o="urn:schemas-microsoft-com:office:office" xmlns:r="http://schemas.openxmlformats.org/officeDocument/2006/relationships" xmlns:m="http://schemas.openxmlformats.org/officeDocument/2006/math" xmlns:v="urn:schemas-microsoft-com:vml" xmlns:wp="http://schemas.openxmlformats.org/drawingml/2006/wordprocessingDrawing" xmlns:w10="urn:schemas-microsoft-com:office:word" xmlns:w="http://schemas.openxmlformats.org/wordprocessingml/2006/main" xmlns:wne="http://schemas.microsoft.com/office/word/2006/wordml">
+  <w:footnote w:type="separator" w:id="-1">
+    <w:p>
+      <w:r>
+        <w:separator/>
+      </w:r>
+    </w:p>
+  </w:footnote>
+  <w:footnote w:type="continuationSeparator" w:id="0">
+    <w:p>
+      <w:r>
+        <w:continuationSeparator/>
+      </w:r>
+    </w:p>
+  </w:footnote>
+</w:footnotes>
 </file>
 
 <file path=word/numbering.xml><?xml version="1.0" encoding="utf-8"?>
@@ -1568,6 +1625,75 @@
     <w:uiPriority w:val="99"/>
     <w:semiHidden/>
     <w:rsid w:val="00BD3388"/>
+    <w:rPr>
+      <w:sz w:val="18"/>
+      <w:szCs w:val="18"/>
+    </w:rPr>
+  </w:style>
+  <w:style w:type="paragraph" w:styleId="a8">
+    <w:name w:val="header"/>
+    <w:basedOn w:val="a"/>
+    <w:link w:val="Char2"/>
+    <w:uiPriority w:val="99"/>
+    <w:semiHidden/>
+    <w:unhideWhenUsed/>
+    <w:rsid w:val="00147981"/>
+    <w:pPr>
+      <w:pBdr>
+        <w:bottom w:val="single" w:sz="6" w:space="1" w:color="auto"/>
+      </w:pBdr>
+      <w:tabs>
+        <w:tab w:val="center" w:pos="4153"/>
+        <w:tab w:val="right" w:pos="8306"/>
+      </w:tabs>
+      <w:snapToGrid w:val="0"/>
+      <w:jc w:val="center"/>
+    </w:pPr>
+    <w:rPr>
+      <w:sz w:val="18"/>
+      <w:szCs w:val="18"/>
+    </w:rPr>
+  </w:style>
+  <w:style w:type="character" w:customStyle="1" w:styleId="Char2">
+    <w:name w:val="页眉 Char"/>
+    <w:basedOn w:val="a0"/>
+    <w:link w:val="a8"/>
+    <w:uiPriority w:val="99"/>
+    <w:semiHidden/>
+    <w:rsid w:val="00147981"/>
+    <w:rPr>
+      <w:sz w:val="18"/>
+      <w:szCs w:val="18"/>
+    </w:rPr>
+  </w:style>
+  <w:style w:type="paragraph" w:styleId="a9">
+    <w:name w:val="footer"/>
+    <w:basedOn w:val="a"/>
+    <w:link w:val="Char3"/>
+    <w:uiPriority w:val="99"/>
+    <w:semiHidden/>
+    <w:unhideWhenUsed/>
+    <w:rsid w:val="00147981"/>
+    <w:pPr>
+      <w:tabs>
+        <w:tab w:val="center" w:pos="4153"/>
+        <w:tab w:val="right" w:pos="8306"/>
+      </w:tabs>
+      <w:snapToGrid w:val="0"/>
+      <w:jc w:val="left"/>
+    </w:pPr>
+    <w:rPr>
+      <w:sz w:val="18"/>
+      <w:szCs w:val="18"/>
+    </w:rPr>
+  </w:style>
+  <w:style w:type="character" w:customStyle="1" w:styleId="Char3">
+    <w:name w:val="页脚 Char"/>
+    <w:basedOn w:val="a0"/>
+    <w:link w:val="a9"/>
+    <w:uiPriority w:val="99"/>
+    <w:semiHidden/>
+    <w:rsid w:val="00147981"/>
     <w:rPr>
       <w:sz w:val="18"/>
       <w:szCs w:val="18"/>

</xml_diff>